<commit_message>
User story for become a member page
This resolves #5
</commit_message>
<xml_diff>
--- a/SRS and User stories with acceptance criteria/Using the shopping cart.docx
+++ b/SRS and User stories with acceptance criteria/Using the shopping cart.docx
@@ -81,6 +81,11 @@
     <w:p>
       <w:r>
         <w:t>The shopping cart must be able to be closed by clicking the “X” button at the upper right side of the window</w:t>
+      </w:r>
+    </w:p>
+    <w:p>
+      <w:r>
+        <w:t>When adding items to the shopping cart from the become a member page the quantity cannot be more than 1 per product</w:t>
       </w:r>
       <w:bookmarkStart w:id="0" w:name="_GoBack"/>
       <w:bookmarkEnd w:id="0"/>

</xml_diff>